<commit_message>
loading data works, need to fix conv layer dimensions
</commit_message>
<xml_diff>
--- a/data/stage_3_data/ReadMe.docx
+++ b/data/stage_3_data/ReadMe.docx
@@ -37,7 +37,15 @@
     </w:p>
     <w:p>
       <w:r>
-        <w:t>Training set size: 60,000, testing set size: 10,000, number of classes: 10. Each instance is a 28x28 gray image, and will have one single class label denoted by an integer from {0, 1, …, 9}.</w:t>
+        <w:t xml:space="preserve">Training set size: 60,000, testing set size: 10,000, number of classes: 10. Each instance is a 28x28 gray </w:t>
+      </w:r>
+      <w:proofErr w:type="gramStart"/>
+      <w:r>
+        <w:t>image, and</w:t>
+      </w:r>
+      <w:proofErr w:type="gramEnd"/>
+      <w:r>
+        <w:t xml:space="preserve"> will have one single class label denoted by an integer from {0, 1, …, 9}.</w:t>
       </w:r>
     </w:p>
     <w:p/>
@@ -59,13 +67,27 @@
         <w:t>Training set size: 360, testing set size: 40, n</w:t>
       </w:r>
       <w:r>
-        <w:t>umber of classes: 40. Each instance is a 112</w:t>
-      </w:r>
-      <w:r>
-        <w:t>x92</w:t>
-      </w:r>
-      <w:r>
-        <w:t xml:space="preserve"> gray image, and will have one single class label denoted by an integer from {1, 2, …, 39, 40}.</w:t>
+        <w:t xml:space="preserve">umber of classes: 40. Each instance is a </w:t>
+      </w:r>
+      <w:r>
+        <w:t>112</w:t>
+      </w:r>
+      <w:r>
+        <w:t>x</w:t>
+      </w:r>
+      <w:r>
+        <w:t>92</w:t>
+      </w:r>
+      <w:r>
+        <w:t xml:space="preserve"> gray </w:t>
+      </w:r>
+      <w:proofErr w:type="gramStart"/>
+      <w:r>
+        <w:t>image, and</w:t>
+      </w:r>
+      <w:proofErr w:type="gramEnd"/>
+      <w:r>
+        <w:t xml:space="preserve"> will have one single class label denoted by an integer from {1, 2, …, 39, 40}.</w:t>
       </w:r>
     </w:p>
     <w:p/>
@@ -100,7 +122,15 @@
         <w:t xml:space="preserve">Training set size: 50,000, testing set size: 10,000, number of classes: 10. Each instance is </w:t>
       </w:r>
       <w:r>
-        <w:t>a 32x32 color image, and will have one single label denoted by an integer from {0, 1, 2, …, 9}.</w:t>
+        <w:t xml:space="preserve">a 32x32 color </w:t>
+      </w:r>
+      <w:proofErr w:type="gramStart"/>
+      <w:r>
+        <w:t>image, and</w:t>
+      </w:r>
+      <w:proofErr w:type="gramEnd"/>
+      <w:r>
+        <w:t xml:space="preserve"> will have one single label denoted by an integer from {0, 1, 2, …, 9}.</w:t>
       </w:r>
     </w:p>
     <w:p/>
@@ -119,8 +149,13 @@
     </w:p>
     <w:p/>
     <w:p>
-      <w:r>
-        <w:t>These dataset are organized as with a dictionary data structure in Python as follows:</w:t>
+      <w:proofErr w:type="gramStart"/>
+      <w:r>
+        <w:t>These dataset</w:t>
+      </w:r>
+      <w:proofErr w:type="gramEnd"/>
+      <w:r>
+        <w:t xml:space="preserve"> are organized as with a dictionary data structure in Python as follows:</w:t>
       </w:r>
     </w:p>
     <w:p/>
@@ -139,12 +174,32 @@
         <w:t>{‘image’: a matrix/tensor representi</w:t>
       </w:r>
       <w:r>
-        <w:t>ng a image, ‘label’: an integer representing the label}</w:t>
-      </w:r>
-    </w:p>
-    <w:p>
-      <w:r>
-        <w:t>{‘image’: a matrix/tensor representing a image, ‘label’: an integer representing the label}</w:t>
+        <w:t xml:space="preserve">ng </w:t>
+      </w:r>
+      <w:proofErr w:type="spellStart"/>
+      <w:proofErr w:type="gramStart"/>
+      <w:r>
+        <w:t>a</w:t>
+      </w:r>
+      <w:proofErr w:type="spellEnd"/>
+      <w:proofErr w:type="gramEnd"/>
+      <w:r>
+        <w:t xml:space="preserve"> image, ‘label’: an integer representing the label}</w:t>
+      </w:r>
+    </w:p>
+    <w:p>
+      <w:r>
+        <w:t xml:space="preserve">{‘image’: a matrix/tensor representing </w:t>
+      </w:r>
+      <w:proofErr w:type="spellStart"/>
+      <w:proofErr w:type="gramStart"/>
+      <w:r>
+        <w:t>a</w:t>
+      </w:r>
+      <w:proofErr w:type="spellEnd"/>
+      <w:proofErr w:type="gramEnd"/>
+      <w:r>
+        <w:t xml:space="preserve"> image, ‘label’: an integer representing the label}</w:t>
       </w:r>
     </w:p>
     <w:p>
@@ -154,7 +209,17 @@
     </w:p>
     <w:p>
       <w:r>
-        <w:t>{‘image’: a matrix/tensor representing a image, ‘label’: an integer representing the label}</w:t>
+        <w:t xml:space="preserve">{‘image’: a matrix/tensor representing </w:t>
+      </w:r>
+      <w:proofErr w:type="spellStart"/>
+      <w:proofErr w:type="gramStart"/>
+      <w:r>
+        <w:t>a</w:t>
+      </w:r>
+      <w:proofErr w:type="spellEnd"/>
+      <w:proofErr w:type="gramEnd"/>
+      <w:r>
+        <w:t xml:space="preserve"> image, ‘label’: an integer representing the label}</w:t>
       </w:r>
     </w:p>
     <w:p>
@@ -172,12 +237,32 @@
         <w:t>{‘</w:t>
       </w:r>
       <w:r>
-        <w:t>image’: a matrix/tensor representing a image, ‘label’: an integer representing the label}</w:t>
-      </w:r>
-    </w:p>
-    <w:p>
-      <w:r>
-        <w:t>{‘image’: a matrix/tensor representing a image, ‘label’: an integer representing the label}</w:t>
+        <w:t xml:space="preserve">image’: a matrix/tensor representing </w:t>
+      </w:r>
+      <w:proofErr w:type="spellStart"/>
+      <w:proofErr w:type="gramStart"/>
+      <w:r>
+        <w:t>a</w:t>
+      </w:r>
+      <w:proofErr w:type="spellEnd"/>
+      <w:proofErr w:type="gramEnd"/>
+      <w:r>
+        <w:t xml:space="preserve"> image, ‘label’: an integer representing the label}</w:t>
+      </w:r>
+    </w:p>
+    <w:p>
+      <w:r>
+        <w:t xml:space="preserve">{‘image’: a matrix/tensor representing </w:t>
+      </w:r>
+      <w:proofErr w:type="spellStart"/>
+      <w:proofErr w:type="gramStart"/>
+      <w:r>
+        <w:t>a</w:t>
+      </w:r>
+      <w:proofErr w:type="spellEnd"/>
+      <w:proofErr w:type="gramEnd"/>
+      <w:r>
+        <w:t xml:space="preserve"> image, ‘label’: an integer representing the label}</w:t>
       </w:r>
     </w:p>
     <w:p>
@@ -187,7 +272,17 @@
     </w:p>
     <w:p>
       <w:r>
-        <w:t>{‘image’: a matrix/tensor representing a image, ‘label’: an integer repr</w:t>
+        <w:t xml:space="preserve">{‘image’: a matrix/tensor representing </w:t>
+      </w:r>
+      <w:proofErr w:type="spellStart"/>
+      <w:proofErr w:type="gramStart"/>
+      <w:r>
+        <w:t>a</w:t>
+      </w:r>
+      <w:proofErr w:type="spellEnd"/>
+      <w:proofErr w:type="gramEnd"/>
+      <w:r>
+        <w:t xml:space="preserve"> image, ‘label’: an integer repr</w:t>
       </w:r>
       <w:r>
         <w:t>esenting the label}</w:t>
@@ -220,7 +315,15 @@
     <w:p/>
     <w:p>
       <w:r>
-        <w:t>You can load and show the dataset with the following code (it requires the matplotlib toolkit installed in pycharm).</w:t>
+        <w:t xml:space="preserve">You can load and show the dataset with the following code (it requires the matplotlib toolkit installed in </w:t>
+      </w:r>
+      <w:proofErr w:type="spellStart"/>
+      <w:r>
+        <w:t>pycharm</w:t>
+      </w:r>
+      <w:proofErr w:type="spellEnd"/>
+      <w:r>
+        <w:t>).</w:t>
       </w:r>
     </w:p>
     <w:p/>
@@ -275,15 +378,29 @@
         </w:rPr>
         <w:t xml:space="preserve">import </w:t>
       </w:r>
-      <w:r>
-        <w:rPr>
-          <w:rFonts w:ascii="Courier New" w:eastAsia="Courier New" w:hAnsi="Courier New" w:cs="Courier New"/>
-          <w:color w:val="A9B7C6"/>
-          <w:sz w:val="20"/>
-          <w:szCs w:val="20"/>
-          <w:shd w:val="clear" w:color="auto" w:fill="2B2B2B"/>
-        </w:rPr>
-        <w:t xml:space="preserve">matplotlib.pyplot </w:t>
+      <w:proofErr w:type="spellStart"/>
+      <w:proofErr w:type="gramStart"/>
+      <w:r>
+        <w:rPr>
+          <w:rFonts w:ascii="Courier New" w:eastAsia="Courier New" w:hAnsi="Courier New" w:cs="Courier New"/>
+          <w:color w:val="A9B7C6"/>
+          <w:sz w:val="20"/>
+          <w:szCs w:val="20"/>
+          <w:shd w:val="clear" w:color="auto" w:fill="2B2B2B"/>
+        </w:rPr>
+        <w:t>matplotlib.pyplot</w:t>
+      </w:r>
+      <w:proofErr w:type="spellEnd"/>
+      <w:proofErr w:type="gramEnd"/>
+      <w:r>
+        <w:rPr>
+          <w:rFonts w:ascii="Courier New" w:eastAsia="Courier New" w:hAnsi="Courier New" w:cs="Courier New"/>
+          <w:color w:val="A9B7C6"/>
+          <w:sz w:val="20"/>
+          <w:szCs w:val="20"/>
+          <w:shd w:val="clear" w:color="auto" w:fill="2B2B2B"/>
+        </w:rPr>
+        <w:t xml:space="preserve"> </w:t>
       </w:r>
       <w:r>
         <w:rPr>
@@ -295,6 +412,7 @@
         </w:rPr>
         <w:t xml:space="preserve">as </w:t>
       </w:r>
+      <w:proofErr w:type="spellStart"/>
       <w:r>
         <w:rPr>
           <w:rFonts w:ascii="Courier New" w:eastAsia="Courier New" w:hAnsi="Courier New" w:cs="Courier New"/>
@@ -305,6 +423,7 @@
         </w:rPr>
         <w:t>plt</w:t>
       </w:r>
+      <w:proofErr w:type="spellEnd"/>
     </w:p>
     <w:p/>
     <w:p>
@@ -369,6 +488,7 @@
         </w:rPr>
         <w:t xml:space="preserve">   f = </w:t>
       </w:r>
+      <w:proofErr w:type="gramStart"/>
       <w:r>
         <w:rPr>
           <w:rFonts w:ascii="Courier New" w:eastAsia="Courier New" w:hAnsi="Courier New" w:cs="Courier New"/>
@@ -389,6 +509,7 @@
         </w:rPr>
         <w:t>(</w:t>
       </w:r>
+      <w:proofErr w:type="gramEnd"/>
       <w:r>
         <w:rPr>
           <w:rFonts w:ascii="Courier New" w:eastAsia="Courier New" w:hAnsi="Courier New" w:cs="Courier New"/>
@@ -417,7 +538,29 @@
           <w:szCs w:val="20"/>
           <w:shd w:val="clear" w:color="auto" w:fill="2B2B2B"/>
         </w:rPr>
-        <w:t>'rb'</w:t>
+        <w:t>'</w:t>
+      </w:r>
+      <w:proofErr w:type="spellStart"/>
+      <w:r>
+        <w:rPr>
+          <w:rFonts w:ascii="Courier New" w:eastAsia="Courier New" w:hAnsi="Courier New" w:cs="Courier New"/>
+          <w:color w:val="6A8759"/>
+          <w:sz w:val="20"/>
+          <w:szCs w:val="20"/>
+          <w:shd w:val="clear" w:color="auto" w:fill="2B2B2B"/>
+        </w:rPr>
+        <w:t>rb</w:t>
+      </w:r>
+      <w:proofErr w:type="spellEnd"/>
+      <w:r>
+        <w:rPr>
+          <w:rFonts w:ascii="Courier New" w:eastAsia="Courier New" w:hAnsi="Courier New" w:cs="Courier New"/>
+          <w:color w:val="6A8759"/>
+          <w:sz w:val="20"/>
+          <w:szCs w:val="20"/>
+          <w:shd w:val="clear" w:color="auto" w:fill="2B2B2B"/>
+        </w:rPr>
+        <w:t>'</w:t>
       </w:r>
       <w:r>
         <w:rPr>
@@ -468,7 +611,31 @@
           <w:szCs w:val="20"/>
           <w:shd w:val="clear" w:color="auto" w:fill="2B2B2B"/>
         </w:rPr>
-        <w:t>data = pickle.load(f)</w:t>
+        <w:t xml:space="preserve">data = </w:t>
+      </w:r>
+      <w:proofErr w:type="spellStart"/>
+      <w:proofErr w:type="gramStart"/>
+      <w:r>
+        <w:rPr>
+          <w:rFonts w:ascii="Courier New" w:eastAsia="Courier New" w:hAnsi="Courier New" w:cs="Courier New"/>
+          <w:color w:val="A9B7C6"/>
+          <w:sz w:val="20"/>
+          <w:szCs w:val="20"/>
+          <w:shd w:val="clear" w:color="auto" w:fill="2B2B2B"/>
+        </w:rPr>
+        <w:t>pickle.load</w:t>
+      </w:r>
+      <w:proofErr w:type="spellEnd"/>
+      <w:proofErr w:type="gramEnd"/>
+      <w:r>
+        <w:rPr>
+          <w:rFonts w:ascii="Courier New" w:eastAsia="Courier New" w:hAnsi="Courier New" w:cs="Courier New"/>
+          <w:color w:val="A9B7C6"/>
+          <w:sz w:val="20"/>
+          <w:szCs w:val="20"/>
+          <w:shd w:val="clear" w:color="auto" w:fill="2B2B2B"/>
+        </w:rPr>
+        <w:t>(f)</w:t>
       </w:r>
     </w:p>
     <w:p>
@@ -489,7 +656,31 @@
           <w:szCs w:val="20"/>
           <w:shd w:val="clear" w:color="auto" w:fill="2B2B2B"/>
         </w:rPr>
-        <w:t xml:space="preserve">   f.close()</w:t>
+        <w:t xml:space="preserve">   </w:t>
+      </w:r>
+      <w:proofErr w:type="spellStart"/>
+      <w:proofErr w:type="gramStart"/>
+      <w:r>
+        <w:rPr>
+          <w:rFonts w:ascii="Courier New" w:eastAsia="Courier New" w:hAnsi="Courier New" w:cs="Courier New"/>
+          <w:color w:val="A9B7C6"/>
+          <w:sz w:val="20"/>
+          <w:szCs w:val="20"/>
+          <w:shd w:val="clear" w:color="auto" w:fill="2B2B2B"/>
+        </w:rPr>
+        <w:t>f.close</w:t>
+      </w:r>
+      <w:proofErr w:type="spellEnd"/>
+      <w:proofErr w:type="gramEnd"/>
+      <w:r>
+        <w:rPr>
+          <w:rFonts w:ascii="Courier New" w:eastAsia="Courier New" w:hAnsi="Courier New" w:cs="Courier New"/>
+          <w:color w:val="A9B7C6"/>
+          <w:sz w:val="20"/>
+          <w:szCs w:val="20"/>
+          <w:shd w:val="clear" w:color="auto" w:fill="2B2B2B"/>
+        </w:rPr>
+        <w:t>()</w:t>
       </w:r>
     </w:p>
     <w:p>
@@ -523,6 +714,7 @@
         </w:rPr>
         <w:t xml:space="preserve">   </w:t>
       </w:r>
+      <w:proofErr w:type="gramStart"/>
       <w:r>
         <w:rPr>
           <w:rFonts w:ascii="Courier New" w:eastAsia="Courier New" w:hAnsi="Courier New" w:cs="Courier New"/>
@@ -543,6 +735,7 @@
         </w:rPr>
         <w:t>(</w:t>
       </w:r>
+      <w:proofErr w:type="gramEnd"/>
       <w:r>
         <w:rPr>
           <w:rFonts w:ascii="Courier New" w:eastAsia="Courier New" w:hAnsi="Courier New" w:cs="Courier New"/>
@@ -563,6 +756,7 @@
         </w:rPr>
         <w:t xml:space="preserve">, </w:t>
       </w:r>
+      <w:proofErr w:type="spellStart"/>
       <w:r>
         <w:rPr>
           <w:rFonts w:ascii="Courier New" w:eastAsia="Courier New" w:hAnsi="Courier New" w:cs="Courier New"/>
@@ -573,6 +767,7 @@
         </w:rPr>
         <w:t>len</w:t>
       </w:r>
+      <w:proofErr w:type="spellEnd"/>
       <w:r>
         <w:rPr>
           <w:rFonts w:ascii="Courier New" w:eastAsia="Courier New" w:hAnsi="Courier New" w:cs="Courier New"/>
@@ -633,6 +828,7 @@
         </w:rPr>
         <w:t xml:space="preserve">, </w:t>
       </w:r>
+      <w:proofErr w:type="spellStart"/>
       <w:r>
         <w:rPr>
           <w:rFonts w:ascii="Courier New" w:eastAsia="Courier New" w:hAnsi="Courier New" w:cs="Courier New"/>
@@ -643,6 +839,7 @@
         </w:rPr>
         <w:t>len</w:t>
       </w:r>
+      <w:proofErr w:type="spellEnd"/>
       <w:r>
         <w:rPr>
           <w:rFonts w:ascii="Courier New" w:eastAsia="Courier New" w:hAnsi="Courier New" w:cs="Courier New"/>
@@ -794,7 +991,29 @@
           <w:szCs w:val="20"/>
           <w:shd w:val="clear" w:color="auto" w:fill="2B2B2B"/>
         </w:rPr>
-        <w:t>#for pair in data['test']:</w:t>
+        <w:t>#</w:t>
+      </w:r>
+      <w:proofErr w:type="gramStart"/>
+      <w:r>
+        <w:rPr>
+          <w:rFonts w:ascii="Courier New" w:eastAsia="Courier New" w:hAnsi="Courier New" w:cs="Courier New"/>
+          <w:color w:val="808080"/>
+          <w:sz w:val="20"/>
+          <w:szCs w:val="20"/>
+          <w:shd w:val="clear" w:color="auto" w:fill="2B2B2B"/>
+        </w:rPr>
+        <w:t>for</w:t>
+      </w:r>
+      <w:proofErr w:type="gramEnd"/>
+      <w:r>
+        <w:rPr>
+          <w:rFonts w:ascii="Courier New" w:eastAsia="Courier New" w:hAnsi="Courier New" w:cs="Courier New"/>
+          <w:color w:val="808080"/>
+          <w:sz w:val="20"/>
+          <w:szCs w:val="20"/>
+          <w:shd w:val="clear" w:color="auto" w:fill="2B2B2B"/>
+        </w:rPr>
+        <w:t xml:space="preserve"> pair in data['test']:</w:t>
       </w:r>
     </w:p>
     <w:p>
@@ -817,15 +1036,29 @@
         </w:rPr>
         <w:t xml:space="preserve">       </w:t>
       </w:r>
-      <w:r>
-        <w:rPr>
-          <w:rFonts w:ascii="Courier New" w:eastAsia="Courier New" w:hAnsi="Courier New" w:cs="Courier New"/>
-          <w:color w:val="A9B7C6"/>
-          <w:sz w:val="20"/>
-          <w:szCs w:val="20"/>
-          <w:shd w:val="clear" w:color="auto" w:fill="2B2B2B"/>
-        </w:rPr>
-        <w:t>plt.imshow(pair[</w:t>
+      <w:proofErr w:type="spellStart"/>
+      <w:proofErr w:type="gramStart"/>
+      <w:r>
+        <w:rPr>
+          <w:rFonts w:ascii="Courier New" w:eastAsia="Courier New" w:hAnsi="Courier New" w:cs="Courier New"/>
+          <w:color w:val="A9B7C6"/>
+          <w:sz w:val="20"/>
+          <w:szCs w:val="20"/>
+          <w:shd w:val="clear" w:color="auto" w:fill="2B2B2B"/>
+        </w:rPr>
+        <w:t>plt.imshow</w:t>
+      </w:r>
+      <w:proofErr w:type="spellEnd"/>
+      <w:proofErr w:type="gramEnd"/>
+      <w:r>
+        <w:rPr>
+          <w:rFonts w:ascii="Courier New" w:eastAsia="Courier New" w:hAnsi="Courier New" w:cs="Courier New"/>
+          <w:color w:val="A9B7C6"/>
+          <w:sz w:val="20"/>
+          <w:szCs w:val="20"/>
+          <w:shd w:val="clear" w:color="auto" w:fill="2B2B2B"/>
+        </w:rPr>
+        <w:t>(pair[</w:t>
       </w:r>
       <w:r>
         <w:rPr>
@@ -857,6 +1090,7 @@
         </w:rPr>
         <w:t xml:space="preserve">, </w:t>
       </w:r>
+      <w:proofErr w:type="spellStart"/>
       <w:r>
         <w:rPr>
           <w:rFonts w:ascii="Courier New" w:eastAsia="Courier New" w:hAnsi="Courier New" w:cs="Courier New"/>
@@ -867,6 +1101,7 @@
         </w:rPr>
         <w:t>cmap</w:t>
       </w:r>
+      <w:proofErr w:type="spellEnd"/>
       <w:r>
         <w:rPr>
           <w:rFonts w:ascii="Courier New" w:eastAsia="Courier New" w:hAnsi="Courier New" w:cs="Courier New"/>
@@ -916,7 +1151,31 @@
           <w:szCs w:val="20"/>
           <w:shd w:val="clear" w:color="auto" w:fill="2B2B2B"/>
         </w:rPr>
-        <w:t xml:space="preserve">       plt.show()</w:t>
+        <w:t xml:space="preserve">       </w:t>
+      </w:r>
+      <w:proofErr w:type="spellStart"/>
+      <w:proofErr w:type="gramStart"/>
+      <w:r>
+        <w:rPr>
+          <w:rFonts w:ascii="Courier New" w:eastAsia="Courier New" w:hAnsi="Courier New" w:cs="Courier New"/>
+          <w:color w:val="A9B7C6"/>
+          <w:sz w:val="20"/>
+          <w:szCs w:val="20"/>
+          <w:shd w:val="clear" w:color="auto" w:fill="2B2B2B"/>
+        </w:rPr>
+        <w:t>plt.show</w:t>
+      </w:r>
+      <w:proofErr w:type="spellEnd"/>
+      <w:proofErr w:type="gramEnd"/>
+      <w:r>
+        <w:rPr>
+          <w:rFonts w:ascii="Courier New" w:eastAsia="Courier New" w:hAnsi="Courier New" w:cs="Courier New"/>
+          <w:color w:val="A9B7C6"/>
+          <w:sz w:val="20"/>
+          <w:szCs w:val="20"/>
+          <w:shd w:val="clear" w:color="auto" w:fill="2B2B2B"/>
+        </w:rPr>
+        <w:t>()</w:t>
       </w:r>
     </w:p>
     <w:p>

</xml_diff>